<commit_message>
migrations and models creation
</commit_message>
<xml_diff>
--- a/DRY CLEANER.docx
+++ b/DRY CLEANER.docx
@@ -4,33 +4,24 @@
   <w:body>
     <w:p>
       <w:pPr>
-        <w:rPr>
-          <w:sz w:val="28"/>
-          <w:szCs w:val="28"/>
-          <w:lang w:val="en-US"/>
-        </w:rPr>
-      </w:pPr>
-      <w:r>
+        <w:pStyle w:val="Heading1"/>
         <w:rPr>
           <w:b/>
           <w:bCs/>
-          <w:sz w:val="28"/>
-          <w:szCs w:val="28"/>
-          <w:lang w:val="en-US"/>
-        </w:rPr>
-        <w:t>Login</w:t>
-      </w:r>
+          <w:lang w:val="en-US"/>
+        </w:rPr>
+      </w:pPr>
       <w:r>
         <w:rPr>
           <w:b/>
           <w:bCs/>
-          <w:sz w:val="28"/>
-          <w:szCs w:val="28"/>
-          <w:lang w:val="en-US"/>
-        </w:rPr>
-        <w:t xml:space="preserve"> / </w:t>
-      </w:r>
-      <w:r>
+          <w:lang w:val="en-US"/>
+        </w:rPr>
+        <w:t>Summary</w:t>
+      </w:r>
+    </w:p>
+    <w:p>
+      <w:pPr>
         <w:rPr>
           <w:b/>
           <w:bCs/>
@@ -38,29 +29,28 @@
           <w:szCs w:val="28"/>
           <w:lang w:val="en-US"/>
         </w:rPr>
-        <w:t>Register</w:t>
-      </w:r>
-      <w:r>
+      </w:pPr>
+    </w:p>
+    <w:p>
+      <w:pPr>
+        <w:pStyle w:val="Heading1"/>
         <w:rPr>
           <w:b/>
           <w:bCs/>
-          <w:sz w:val="28"/>
-          <w:szCs w:val="28"/>
-          <w:lang w:val="en-US"/>
-        </w:rPr>
-        <w:t xml:space="preserve"> </w:t>
-      </w:r>
+          <w:lang w:val="en-US"/>
+        </w:rPr>
+      </w:pPr>
       <w:r>
         <w:rPr>
           <w:b/>
           <w:bCs/>
-          <w:sz w:val="28"/>
-          <w:szCs w:val="28"/>
-          <w:lang w:val="en-US"/>
-        </w:rPr>
-        <w:t>system</w:t>
-      </w:r>
-      <w:r>
+          <w:lang w:val="en-US"/>
+        </w:rPr>
+        <w:t>Database Schema</w:t>
+      </w:r>
+    </w:p>
+    <w:p>
+      <w:pPr>
         <w:rPr>
           <w:b/>
           <w:bCs/>
@@ -68,48 +58,7 @@
           <w:szCs w:val="28"/>
           <w:lang w:val="en-US"/>
         </w:rPr>
-        <w:t xml:space="preserve"> </w:t>
-      </w:r>
-      <w:r>
-        <w:rPr>
-          <w:sz w:val="28"/>
-          <w:szCs w:val="28"/>
-          <w:lang w:val="en-US"/>
-        </w:rPr>
-        <w:t>(</w:t>
-      </w:r>
-      <w:r>
-        <w:rPr>
-          <w:sz w:val="28"/>
-          <w:szCs w:val="28"/>
-          <w:lang w:val="el-GR"/>
-        </w:rPr>
-        <w:t>Μάλλον</w:t>
-      </w:r>
-      <w:r>
-        <w:rPr>
-          <w:sz w:val="28"/>
-          <w:szCs w:val="28"/>
-          <w:lang w:val="en-US"/>
-        </w:rPr>
-        <w:t xml:space="preserve"> </w:t>
-      </w:r>
-      <w:r>
-        <w:rPr>
-          <w:sz w:val="28"/>
-          <w:szCs w:val="28"/>
-          <w:lang w:val="el-GR"/>
-        </w:rPr>
-        <w:t>μόνο</w:t>
-      </w:r>
-      <w:r>
-        <w:rPr>
-          <w:sz w:val="28"/>
-          <w:szCs w:val="28"/>
-          <w:lang w:val="en-US"/>
-        </w:rPr>
-        <w:t xml:space="preserve"> Login)</w:t>
-      </w:r>
+      </w:pPr>
     </w:p>
     <w:p>
       <w:pPr>
@@ -123,14 +72,110 @@
       </w:pPr>
       <w:r>
         <w:rPr>
+          <w:rStyle w:val="Heading1Char"/>
           <w:b/>
           <w:bCs/>
-          <w:sz w:val="28"/>
-          <w:szCs w:val="28"/>
+        </w:rPr>
+        <w:t>Login / Register system</w:t>
+      </w:r>
+      <w:r>
+        <w:rPr>
+          <w:b/>
+          <w:bCs/>
+          <w:sz w:val="28"/>
+          <w:szCs w:val="28"/>
+          <w:lang w:val="en-US"/>
+        </w:rPr>
+        <w:t xml:space="preserve"> </w:t>
+      </w:r>
+    </w:p>
+    <w:p>
+      <w:pPr>
+        <w:rPr>
+          <w:sz w:val="28"/>
+          <w:szCs w:val="28"/>
+          <w:lang w:val="en-US"/>
+        </w:rPr>
+      </w:pPr>
+      <w:r>
+        <w:rPr>
+          <w:sz w:val="28"/>
+          <w:szCs w:val="28"/>
+          <w:lang w:val="en-US"/>
+        </w:rPr>
+        <w:t>(</w:t>
+      </w:r>
+      <w:r>
+        <w:rPr>
+          <w:sz w:val="28"/>
+          <w:szCs w:val="28"/>
+          <w:lang w:val="el-GR"/>
+        </w:rPr>
+        <w:t>Μάλλον</w:t>
+      </w:r>
+      <w:r>
+        <w:rPr>
+          <w:sz w:val="28"/>
+          <w:szCs w:val="28"/>
+          <w:lang w:val="en-US"/>
+        </w:rPr>
+        <w:t xml:space="preserve"> </w:t>
+      </w:r>
+      <w:r>
+        <w:rPr>
+          <w:sz w:val="28"/>
+          <w:szCs w:val="28"/>
+          <w:lang w:val="el-GR"/>
+        </w:rPr>
+        <w:t>μόνο</w:t>
+      </w:r>
+      <w:r>
+        <w:rPr>
+          <w:sz w:val="28"/>
+          <w:szCs w:val="28"/>
+          <w:lang w:val="en-US"/>
+        </w:rPr>
+        <w:t xml:space="preserve"> Login)</w:t>
+      </w:r>
+    </w:p>
+    <w:p>
+      <w:pPr>
+        <w:rPr>
+          <w:b/>
+          <w:bCs/>
+          <w:sz w:val="28"/>
+          <w:szCs w:val="28"/>
+          <w:lang w:val="en-US"/>
+        </w:rPr>
+      </w:pPr>
+    </w:p>
+    <w:p>
+      <w:pPr>
+        <w:pStyle w:val="Heading1"/>
+        <w:rPr>
+          <w:b/>
+          <w:bCs/>
+          <w:lang w:val="en-US"/>
+        </w:rPr>
+      </w:pPr>
+      <w:r>
+        <w:rPr>
+          <w:b/>
+          <w:bCs/>
           <w:lang w:val="en-US"/>
         </w:rPr>
         <w:t>Nav Bar</w:t>
       </w:r>
+    </w:p>
+    <w:p>
+      <w:pPr>
+        <w:rPr>
+          <w:sz w:val="28"/>
+          <w:szCs w:val="28"/>
+          <w:highlight w:val="yellow"/>
+          <w:lang w:val="en-US"/>
+        </w:rPr>
+      </w:pPr>
     </w:p>
     <w:p>
       <w:pPr>
@@ -422,24 +467,33 @@
     </w:p>
     <w:p>
       <w:pPr>
+        <w:pStyle w:val="Heading1"/>
+        <w:rPr>
+          <w:sz w:val="28"/>
+          <w:szCs w:val="28"/>
+          <w:highlight w:val="yellow"/>
+          <w:lang w:val="en-US"/>
+        </w:rPr>
+      </w:pPr>
+      <w:r>
         <w:rPr>
           <w:b/>
           <w:bCs/>
-          <w:sz w:val="28"/>
-          <w:szCs w:val="28"/>
-          <w:lang w:val="el-GR"/>
-        </w:rPr>
-      </w:pPr>
-      <w:r>
-        <w:rPr>
-          <w:b/>
-          <w:bCs/>
-          <w:sz w:val="28"/>
-          <w:szCs w:val="28"/>
           <w:lang w:val="en-US"/>
         </w:rPr>
         <w:t>Side Bar</w:t>
       </w:r>
+    </w:p>
+    <w:p>
+      <w:pPr>
+        <w:pStyle w:val="ListParagraph"/>
+        <w:rPr>
+          <w:sz w:val="28"/>
+          <w:szCs w:val="28"/>
+          <w:highlight w:val="yellow"/>
+          <w:lang w:val="en-US"/>
+        </w:rPr>
+      </w:pPr>
     </w:p>
     <w:p>
       <w:pPr>
@@ -651,28 +705,116 @@
         <w:rPr>
           <w:sz w:val="28"/>
           <w:szCs w:val="28"/>
-          <w:lang w:val="el-GR"/>
-        </w:rPr>
-      </w:pPr>
-    </w:p>
-    <w:p>
-      <w:pPr>
+          <w:lang w:val="en-US"/>
+        </w:rPr>
+      </w:pPr>
+    </w:p>
+    <w:p>
+      <w:pPr>
+        <w:pStyle w:val="ListParagraph"/>
+        <w:rPr>
+          <w:sz w:val="28"/>
+          <w:szCs w:val="28"/>
+          <w:lang w:val="en-US"/>
+        </w:rPr>
+      </w:pPr>
+    </w:p>
+    <w:p>
+      <w:pPr>
+        <w:pStyle w:val="ListParagraph"/>
+        <w:rPr>
+          <w:sz w:val="28"/>
+          <w:szCs w:val="28"/>
+          <w:lang w:val="en-US"/>
+        </w:rPr>
+      </w:pPr>
+    </w:p>
+    <w:p>
+      <w:pPr>
+        <w:pStyle w:val="ListParagraph"/>
+        <w:rPr>
+          <w:sz w:val="28"/>
+          <w:szCs w:val="28"/>
+          <w:lang w:val="en-US"/>
+        </w:rPr>
+      </w:pPr>
+    </w:p>
+    <w:p>
+      <w:pPr>
+        <w:pStyle w:val="ListParagraph"/>
+        <w:rPr>
+          <w:sz w:val="28"/>
+          <w:szCs w:val="28"/>
+          <w:lang w:val="en-US"/>
+        </w:rPr>
+      </w:pPr>
+    </w:p>
+    <w:p>
+      <w:pPr>
+        <w:pStyle w:val="ListParagraph"/>
+        <w:rPr>
+          <w:sz w:val="28"/>
+          <w:szCs w:val="28"/>
+          <w:lang w:val="en-US"/>
+        </w:rPr>
+      </w:pPr>
+    </w:p>
+    <w:p>
+      <w:pPr>
+        <w:pStyle w:val="ListParagraph"/>
+        <w:rPr>
+          <w:sz w:val="28"/>
+          <w:szCs w:val="28"/>
+          <w:lang w:val="en-US"/>
+        </w:rPr>
+      </w:pPr>
+    </w:p>
+    <w:p>
+      <w:pPr>
+        <w:pStyle w:val="ListParagraph"/>
+        <w:rPr>
+          <w:sz w:val="28"/>
+          <w:szCs w:val="28"/>
+          <w:lang w:val="en-US"/>
+        </w:rPr>
+      </w:pPr>
+    </w:p>
+    <w:p>
+      <w:pPr>
+        <w:pStyle w:val="ListParagraph"/>
+        <w:rPr>
+          <w:sz w:val="28"/>
+          <w:szCs w:val="28"/>
+          <w:lang w:val="en-US"/>
+        </w:rPr>
+      </w:pPr>
+    </w:p>
+    <w:p>
+      <w:pPr>
+        <w:pStyle w:val="ListParagraph"/>
+        <w:rPr>
+          <w:sz w:val="28"/>
+          <w:szCs w:val="28"/>
+          <w:lang w:val="en-US"/>
+        </w:rPr>
+      </w:pPr>
+    </w:p>
+    <w:p>
+      <w:pPr>
+        <w:pStyle w:val="Heading1"/>
         <w:rPr>
           <w:b/>
           <w:bCs/>
-          <w:sz w:val="28"/>
-          <w:szCs w:val="28"/>
-          <w:lang w:val="el-GR"/>
+          <w:lang w:val="en-US"/>
         </w:rPr>
       </w:pPr>
       <w:r>
         <w:rPr>
           <w:b/>
           <w:bCs/>
-          <w:sz w:val="28"/>
-          <w:szCs w:val="28"/>
-          <w:lang w:val="en-US"/>
-        </w:rPr>
+          <w:lang w:val="en-US"/>
+        </w:rPr>
+        <w:lastRenderedPageBreak/>
         <w:t>Dashboard</w:t>
       </w:r>
     </w:p>
@@ -681,6 +823,15 @@
         <w:rPr>
           <w:sz w:val="28"/>
           <w:szCs w:val="28"/>
+          <w:lang w:val="en-US"/>
+        </w:rPr>
+      </w:pPr>
+    </w:p>
+    <w:p>
+      <w:pPr>
+        <w:rPr>
+          <w:sz w:val="28"/>
+          <w:szCs w:val="28"/>
           <w:lang w:val="el-GR"/>
         </w:rPr>
       </w:pPr>
@@ -811,7 +962,7 @@
         <w:rPr>
           <w:sz w:val="28"/>
           <w:szCs w:val="28"/>
-          <w:lang w:val="en-US"/>
+          <w:lang w:val="el-GR"/>
         </w:rPr>
       </w:pPr>
       <w:r>
@@ -826,7 +977,7 @@
         <w:rPr>
           <w:sz w:val="28"/>
           <w:szCs w:val="28"/>
-          <w:lang w:val="en-US"/>
+          <w:lang w:val="el-GR"/>
         </w:rPr>
         <w:t xml:space="preserve"> </w:t>
       </w:r>
@@ -842,7 +993,7 @@
         <w:rPr>
           <w:sz w:val="28"/>
           <w:szCs w:val="28"/>
-          <w:lang w:val="en-US"/>
+          <w:lang w:val="el-GR"/>
         </w:rPr>
         <w:t xml:space="preserve"> </w:t>
       </w:r>
@@ -858,7 +1009,7 @@
         <w:rPr>
           <w:sz w:val="28"/>
           <w:szCs w:val="28"/>
-          <w:lang w:val="en-US"/>
+          <w:lang w:val="el-GR"/>
         </w:rPr>
         <w:t xml:space="preserve"> </w:t>
       </w:r>
@@ -882,7 +1033,7 @@
         <w:rPr>
           <w:sz w:val="28"/>
           <w:szCs w:val="28"/>
-          <w:lang w:val="en-US"/>
+          <w:lang w:val="el-GR"/>
         </w:rPr>
         <w:t xml:space="preserve"> </w:t>
       </w:r>
@@ -898,7 +1049,7 @@
         <w:rPr>
           <w:sz w:val="28"/>
           <w:szCs w:val="28"/>
-          <w:lang w:val="en-US"/>
+          <w:lang w:val="el-GR"/>
         </w:rPr>
         <w:t xml:space="preserve"> </w:t>
       </w:r>
@@ -914,7 +1065,7 @@
         <w:rPr>
           <w:sz w:val="28"/>
           <w:szCs w:val="28"/>
-          <w:lang w:val="en-US"/>
+          <w:lang w:val="el-GR"/>
         </w:rPr>
         <w:t xml:space="preserve"> </w:t>
       </w:r>
@@ -930,7 +1081,7 @@
         <w:rPr>
           <w:sz w:val="28"/>
           <w:szCs w:val="28"/>
-          <w:lang w:val="en-US"/>
+          <w:lang w:val="el-GR"/>
         </w:rPr>
         <w:t xml:space="preserve"> </w:t>
       </w:r>
@@ -946,7 +1097,7 @@
         <w:rPr>
           <w:sz w:val="28"/>
           <w:szCs w:val="28"/>
-          <w:lang w:val="en-US"/>
+          <w:lang w:val="el-GR"/>
         </w:rPr>
         <w:t xml:space="preserve"> </w:t>
       </w:r>
@@ -962,7 +1113,7 @@
         <w:rPr>
           <w:sz w:val="28"/>
           <w:szCs w:val="28"/>
-          <w:lang w:val="en-US"/>
+          <w:lang w:val="el-GR"/>
         </w:rPr>
         <w:t xml:space="preserve"> (</w:t>
       </w:r>
@@ -978,7 +1129,7 @@
         <w:rPr>
           <w:sz w:val="28"/>
           <w:szCs w:val="28"/>
-          <w:lang w:val="en-US"/>
+          <w:lang w:val="el-GR"/>
         </w:rPr>
         <w:t xml:space="preserve"> </w:t>
       </w:r>
@@ -994,7 +1145,7 @@
         <w:rPr>
           <w:sz w:val="28"/>
           <w:szCs w:val="28"/>
-          <w:lang w:val="en-US"/>
+          <w:lang w:val="el-GR"/>
         </w:rPr>
         <w:t xml:space="preserve"> </w:t>
       </w:r>
@@ -1010,7 +1161,7 @@
         <w:rPr>
           <w:sz w:val="28"/>
           <w:szCs w:val="28"/>
-          <w:lang w:val="en-US"/>
+          <w:lang w:val="el-GR"/>
         </w:rPr>
         <w:t xml:space="preserve"> </w:t>
       </w:r>
@@ -1026,7 +1177,7 @@
         <w:rPr>
           <w:sz w:val="28"/>
           <w:szCs w:val="28"/>
-          <w:lang w:val="en-US"/>
+          <w:lang w:val="el-GR"/>
         </w:rPr>
         <w:t xml:space="preserve"> </w:t>
       </w:r>
@@ -1042,7 +1193,7 @@
         <w:rPr>
           <w:sz w:val="28"/>
           <w:szCs w:val="28"/>
-          <w:lang w:val="en-US"/>
+          <w:lang w:val="el-GR"/>
         </w:rPr>
         <w:t xml:space="preserve"> </w:t>
       </w:r>
@@ -1058,7 +1209,7 @@
         <w:rPr>
           <w:sz w:val="28"/>
           <w:szCs w:val="28"/>
-          <w:lang w:val="en-US"/>
+          <w:lang w:val="el-GR"/>
         </w:rPr>
         <w:t xml:space="preserve"> </w:t>
       </w:r>
@@ -1074,7 +1225,7 @@
         <w:rPr>
           <w:sz w:val="28"/>
           <w:szCs w:val="28"/>
-          <w:lang w:val="en-US"/>
+          <w:lang w:val="el-GR"/>
         </w:rPr>
         <w:t xml:space="preserve"> </w:t>
       </w:r>
@@ -1090,7 +1241,7 @@
         <w:rPr>
           <w:sz w:val="28"/>
           <w:szCs w:val="28"/>
-          <w:lang w:val="en-US"/>
+          <w:lang w:val="el-GR"/>
         </w:rPr>
         <w:t xml:space="preserve"> </w:t>
       </w:r>
@@ -1106,7 +1257,7 @@
         <w:rPr>
           <w:sz w:val="28"/>
           <w:szCs w:val="28"/>
-          <w:lang w:val="en-US"/>
+          <w:lang w:val="el-GR"/>
         </w:rPr>
         <w:t>)</w:t>
       </w:r>
@@ -1116,7 +1267,7 @@
         <w:rPr>
           <w:sz w:val="28"/>
           <w:szCs w:val="28"/>
-          <w:lang w:val="en-US"/>
+          <w:lang w:val="el-GR"/>
         </w:rPr>
       </w:pPr>
       <w:r>
@@ -1215,7 +1366,7 @@
         <w:rPr>
           <w:sz w:val="28"/>
           <w:szCs w:val="28"/>
-          <w:lang w:val="en-US"/>
+          <w:lang w:val="el-GR"/>
         </w:rPr>
       </w:pPr>
       <w:r>
@@ -1296,7 +1447,7 @@
         <w:rPr>
           <w:sz w:val="28"/>
           <w:szCs w:val="28"/>
-          <w:lang w:val="en-US"/>
+          <w:lang w:val="el-GR"/>
         </w:rPr>
       </w:pPr>
     </w:p>
@@ -1410,18 +1561,21 @@
     <w:p>
       <w:pPr>
         <w:rPr>
-          <w:sz w:val="28"/>
-          <w:szCs w:val="28"/>
-          <w:lang w:val="en-US"/>
-        </w:rPr>
-      </w:pPr>
-      <w:r>
-        <w:rPr>
-          <w:sz w:val="28"/>
-          <w:szCs w:val="28"/>
-          <w:lang w:val="en-US"/>
-        </w:rPr>
-        <w:lastRenderedPageBreak/>
+          <w:b/>
+          <w:bCs/>
+          <w:sz w:val="28"/>
+          <w:szCs w:val="28"/>
+          <w:lang w:val="en-US"/>
+        </w:rPr>
+      </w:pPr>
+      <w:r>
+        <w:rPr>
+          <w:b/>
+          <w:bCs/>
+          <w:sz w:val="28"/>
+          <w:szCs w:val="28"/>
+          <w:lang w:val="en-US"/>
+        </w:rPr>
         <w:t xml:space="preserve">Customers </w:t>
       </w:r>
     </w:p>
@@ -1488,13 +1642,17 @@
     <w:p>
       <w:pPr>
         <w:rPr>
-          <w:sz w:val="28"/>
-          <w:szCs w:val="28"/>
-          <w:lang w:val="en-US"/>
-        </w:rPr>
-      </w:pPr>
-      <w:r>
-        <w:rPr>
+          <w:b/>
+          <w:bCs/>
+          <w:sz w:val="28"/>
+          <w:szCs w:val="28"/>
+          <w:lang w:val="en-US"/>
+        </w:rPr>
+      </w:pPr>
+      <w:r>
+        <w:rPr>
+          <w:b/>
+          <w:bCs/>
           <w:sz w:val="28"/>
           <w:szCs w:val="28"/>
           <w:lang w:val="en-US"/>
@@ -1532,13 +1690,17 @@
     <w:p>
       <w:pPr>
         <w:rPr>
-          <w:sz w:val="28"/>
-          <w:szCs w:val="28"/>
-          <w:lang w:val="en-US"/>
-        </w:rPr>
-      </w:pPr>
-      <w:r>
-        <w:rPr>
+          <w:b/>
+          <w:bCs/>
+          <w:sz w:val="28"/>
+          <w:szCs w:val="28"/>
+          <w:lang w:val="en-US"/>
+        </w:rPr>
+      </w:pPr>
+      <w:r>
+        <w:rPr>
+          <w:b/>
+          <w:bCs/>
           <w:sz w:val="28"/>
           <w:szCs w:val="28"/>
           <w:lang w:val="en-US"/>
@@ -1558,13 +1720,17 @@
     <w:p>
       <w:pPr>
         <w:rPr>
-          <w:sz w:val="28"/>
-          <w:szCs w:val="28"/>
-          <w:lang w:val="en-US"/>
-        </w:rPr>
-      </w:pPr>
-      <w:r>
-        <w:rPr>
+          <w:b/>
+          <w:bCs/>
+          <w:sz w:val="28"/>
+          <w:szCs w:val="28"/>
+          <w:lang w:val="en-US"/>
+        </w:rPr>
+      </w:pPr>
+      <w:r>
+        <w:rPr>
+          <w:b/>
+          <w:bCs/>
           <w:sz w:val="28"/>
           <w:szCs w:val="28"/>
           <w:lang w:val="en-US"/>
@@ -2220,6 +2386,27 @@
     <w:name w:val="Normal"/>
     <w:qFormat/>
   </w:style>
+  <w:style w:type="paragraph" w:styleId="Heading1">
+    <w:name w:val="heading 1"/>
+    <w:basedOn w:val="Normal"/>
+    <w:next w:val="Normal"/>
+    <w:link w:val="Heading1Char"/>
+    <w:uiPriority w:val="9"/>
+    <w:qFormat/>
+    <w:rsid w:val="00E33F65"/>
+    <w:pPr>
+      <w:keepNext/>
+      <w:keepLines/>
+      <w:spacing w:before="240" w:after="0"/>
+      <w:outlineLvl w:val="0"/>
+    </w:pPr>
+    <w:rPr>
+      <w:rFonts w:asciiTheme="majorHAnsi" w:eastAsiaTheme="majorEastAsia" w:hAnsiTheme="majorHAnsi" w:cstheme="majorBidi"/>
+      <w:color w:val="2F5496" w:themeColor="accent1" w:themeShade="BF"/>
+      <w:sz w:val="32"/>
+      <w:szCs w:val="32"/>
+    </w:rPr>
+  </w:style>
   <w:style w:type="character" w:default="1" w:styleId="DefaultParagraphFont">
     <w:name w:val="Default Paragraph Font"/>
     <w:uiPriority w:val="1"/>
@@ -2257,6 +2444,19 @@
       <w:ind w:left="720"/>
       <w:contextualSpacing/>
     </w:pPr>
+  </w:style>
+  <w:style w:type="character" w:customStyle="1" w:styleId="Heading1Char">
+    <w:name w:val="Heading 1 Char"/>
+    <w:basedOn w:val="DefaultParagraphFont"/>
+    <w:link w:val="Heading1"/>
+    <w:uiPriority w:val="9"/>
+    <w:rsid w:val="00E33F65"/>
+    <w:rPr>
+      <w:rFonts w:asciiTheme="majorHAnsi" w:eastAsiaTheme="majorEastAsia" w:hAnsiTheme="majorHAnsi" w:cstheme="majorBidi"/>
+      <w:color w:val="2F5496" w:themeColor="accent1" w:themeShade="BF"/>
+      <w:sz w:val="32"/>
+      <w:szCs w:val="32"/>
+    </w:rPr>
   </w:style>
 </w:styles>
 </file>

</xml_diff>

<commit_message>
Release note in side bar and edit andd show components
</commit_message>
<xml_diff>
--- a/DRY CLEANER.docx
+++ b/DRY CLEANER.docx
@@ -187,99 +187,18 @@
         <w:rPr>
           <w:sz w:val="28"/>
           <w:szCs w:val="28"/>
-          <w:highlight w:val="yellow"/>
-          <w:lang w:val="el-GR"/>
-        </w:rPr>
-      </w:pPr>
-      <w:r>
-        <w:rPr>
-          <w:sz w:val="28"/>
-          <w:szCs w:val="28"/>
-          <w:highlight w:val="yellow"/>
-          <w:lang w:val="en-US"/>
-        </w:rPr>
-        <w:t>Callendar</w:t>
-      </w:r>
-      <w:r>
-        <w:rPr>
-          <w:sz w:val="28"/>
-          <w:szCs w:val="28"/>
-          <w:highlight w:val="yellow"/>
-          <w:lang w:val="el-GR"/>
-        </w:rPr>
-        <w:t xml:space="preserve"> – Για χρήση σαν κανονικό </w:t>
-      </w:r>
-      <w:r>
-        <w:rPr>
-          <w:sz w:val="28"/>
-          <w:szCs w:val="28"/>
-          <w:highlight w:val="yellow"/>
-          <w:lang w:val="en-US"/>
-        </w:rPr>
-        <w:t>calendar</w:t>
-      </w:r>
-      <w:r>
-        <w:rPr>
-          <w:sz w:val="28"/>
-          <w:szCs w:val="28"/>
-          <w:highlight w:val="yellow"/>
-          <w:lang w:val="el-GR"/>
-        </w:rPr>
-        <w:t>. Αλλά και συσχετισμένο με το “</w:t>
-      </w:r>
-      <w:r>
-        <w:rPr>
-          <w:sz w:val="28"/>
-          <w:szCs w:val="28"/>
-          <w:highlight w:val="yellow"/>
-          <w:lang w:val="en-US"/>
-        </w:rPr>
-        <w:t>For</w:t>
-      </w:r>
-      <w:r>
-        <w:rPr>
-          <w:sz w:val="28"/>
-          <w:szCs w:val="28"/>
-          <w:highlight w:val="yellow"/>
-          <w:lang w:val="el-GR"/>
-        </w:rPr>
-        <w:t xml:space="preserve"> </w:t>
-      </w:r>
-      <w:r>
-        <w:rPr>
-          <w:sz w:val="28"/>
-          <w:szCs w:val="28"/>
-          <w:highlight w:val="yellow"/>
-          <w:lang w:val="en-US"/>
-        </w:rPr>
-        <w:t>Today</w:t>
-      </w:r>
-      <w:r>
-        <w:rPr>
-          <w:sz w:val="28"/>
-          <w:szCs w:val="28"/>
-          <w:highlight w:val="yellow"/>
-          <w:lang w:val="el-GR"/>
-        </w:rPr>
-        <w:t xml:space="preserve">” του </w:t>
-      </w:r>
-      <w:r>
-        <w:rPr>
-          <w:sz w:val="28"/>
-          <w:szCs w:val="28"/>
-          <w:highlight w:val="yellow"/>
-          <w:lang w:val="en-US"/>
-        </w:rPr>
-        <w:t>dashboard</w:t>
-      </w:r>
-      <w:r>
-        <w:rPr>
-          <w:sz w:val="28"/>
-          <w:szCs w:val="28"/>
-          <w:highlight w:val="yellow"/>
-          <w:lang w:val="el-GR"/>
-        </w:rPr>
-        <w:t>.</w:t>
+          <w:highlight w:val="green"/>
+          <w:lang w:val="en-US"/>
+        </w:rPr>
+      </w:pPr>
+      <w:r>
+        <w:rPr>
+          <w:sz w:val="28"/>
+          <w:szCs w:val="28"/>
+          <w:highlight w:val="green"/>
+          <w:lang w:val="en-US"/>
+        </w:rPr>
+        <w:t>Return to home page button</w:t>
       </w:r>
     </w:p>
     <w:p>
@@ -293,26 +212,98 @@
           <w:sz w:val="28"/>
           <w:szCs w:val="28"/>
           <w:highlight w:val="lightGray"/>
-          <w:lang w:val="en-US"/>
-        </w:rPr>
-      </w:pPr>
-      <w:r>
-        <w:rPr>
-          <w:sz w:val="28"/>
-          <w:szCs w:val="28"/>
-          <w:highlight w:val="lightGray"/>
-          <w:lang w:val="en-US"/>
-        </w:rPr>
-        <w:t>Setting</w:t>
-      </w:r>
-      <w:r>
-        <w:rPr>
-          <w:sz w:val="28"/>
-          <w:szCs w:val="28"/>
-          <w:highlight w:val="lightGray"/>
-          <w:lang w:val="en-US"/>
-        </w:rPr>
-        <w:t>s</w:t>
+          <w:lang w:val="el-GR"/>
+        </w:rPr>
+      </w:pPr>
+      <w:r>
+        <w:rPr>
+          <w:sz w:val="28"/>
+          <w:szCs w:val="28"/>
+          <w:highlight w:val="lightGray"/>
+          <w:lang w:val="en-US"/>
+        </w:rPr>
+        <w:t>Callendar</w:t>
+      </w:r>
+      <w:r>
+        <w:rPr>
+          <w:sz w:val="28"/>
+          <w:szCs w:val="28"/>
+          <w:highlight w:val="lightGray"/>
+          <w:lang w:val="el-GR"/>
+        </w:rPr>
+        <w:t xml:space="preserve"> – Για χρήση σαν κανονικό </w:t>
+      </w:r>
+      <w:r>
+        <w:rPr>
+          <w:sz w:val="28"/>
+          <w:szCs w:val="28"/>
+          <w:highlight w:val="lightGray"/>
+          <w:lang w:val="en-US"/>
+        </w:rPr>
+        <w:t>calendar</w:t>
+      </w:r>
+      <w:r>
+        <w:rPr>
+          <w:sz w:val="28"/>
+          <w:szCs w:val="28"/>
+          <w:highlight w:val="lightGray"/>
+          <w:lang w:val="el-GR"/>
+        </w:rPr>
+        <w:t>. Αλλά και συσχετισμένο με το “</w:t>
+      </w:r>
+      <w:r>
+        <w:rPr>
+          <w:sz w:val="28"/>
+          <w:szCs w:val="28"/>
+          <w:highlight w:val="lightGray"/>
+          <w:lang w:val="en-US"/>
+        </w:rPr>
+        <w:t>For</w:t>
+      </w:r>
+      <w:r>
+        <w:rPr>
+          <w:sz w:val="28"/>
+          <w:szCs w:val="28"/>
+          <w:highlight w:val="lightGray"/>
+          <w:lang w:val="el-GR"/>
+        </w:rPr>
+        <w:t xml:space="preserve"> </w:t>
+      </w:r>
+      <w:r>
+        <w:rPr>
+          <w:sz w:val="28"/>
+          <w:szCs w:val="28"/>
+          <w:highlight w:val="lightGray"/>
+          <w:lang w:val="en-US"/>
+        </w:rPr>
+        <w:t>Today</w:t>
+      </w:r>
+      <w:r>
+        <w:rPr>
+          <w:sz w:val="28"/>
+          <w:szCs w:val="28"/>
+          <w:highlight w:val="lightGray"/>
+          <w:lang w:val="el-GR"/>
+        </w:rPr>
+        <w:t xml:space="preserve">” του </w:t>
+      </w:r>
+      <w:r>
+        <w:rPr>
+          <w:sz w:val="28"/>
+          <w:szCs w:val="28"/>
+          <w:highlight w:val="lightGray"/>
+          <w:lang w:val="en-US"/>
+        </w:rPr>
+        <w:t>dashboard</w:t>
+      </w:r>
+      <w:r>
+        <w:rPr>
+          <w:sz w:val="28"/>
+          <w:szCs w:val="28"/>
+          <w:highlight w:val="lightGray"/>
+          <w:lang w:val="el-GR"/>
+        </w:rPr>
+        <w:t>.</w:t>
       </w:r>
     </w:p>
     <w:p>
@@ -336,99 +327,7 @@
           <w:highlight w:val="lightGray"/>
           <w:lang w:val="en-US"/>
         </w:rPr>
-        <w:t>Profile</w:t>
-      </w:r>
-      <w:r>
-        <w:rPr>
-          <w:sz w:val="28"/>
-          <w:szCs w:val="28"/>
-          <w:highlight w:val="lightGray"/>
-          <w:lang w:val="el-GR"/>
-        </w:rPr>
-        <w:t xml:space="preserve"> (πάνω δεξιά με </w:t>
-      </w:r>
-      <w:proofErr w:type="spellStart"/>
-      <w:r>
-        <w:rPr>
-          <w:sz w:val="28"/>
-          <w:szCs w:val="28"/>
-          <w:highlight w:val="lightGray"/>
-          <w:lang w:val="el-GR"/>
-        </w:rPr>
-        <w:t>φωτο</w:t>
-      </w:r>
-      <w:proofErr w:type="spellEnd"/>
-      <w:r>
-        <w:rPr>
-          <w:sz w:val="28"/>
-          <w:szCs w:val="28"/>
-          <w:highlight w:val="lightGray"/>
-          <w:lang w:val="el-GR"/>
-        </w:rPr>
-        <w:t xml:space="preserve"> και διάφορα τέτοια)</w:t>
-      </w:r>
-      <w:r>
-        <w:rPr>
-          <w:sz w:val="28"/>
-          <w:szCs w:val="28"/>
-          <w:highlight w:val="lightGray"/>
-          <w:lang w:val="el-GR"/>
-        </w:rPr>
-        <w:t xml:space="preserve"> και με </w:t>
-      </w:r>
-      <w:r>
-        <w:rPr>
-          <w:sz w:val="28"/>
-          <w:szCs w:val="28"/>
-          <w:highlight w:val="lightGray"/>
-          <w:lang w:val="en-US"/>
-        </w:rPr>
-        <w:t>quick</w:t>
-      </w:r>
-      <w:r>
-        <w:rPr>
-          <w:sz w:val="28"/>
-          <w:szCs w:val="28"/>
-          <w:highlight w:val="lightGray"/>
-          <w:lang w:val="el-GR"/>
-        </w:rPr>
-        <w:t xml:space="preserve"> </w:t>
-      </w:r>
-      <w:r>
-        <w:rPr>
-          <w:sz w:val="28"/>
-          <w:szCs w:val="28"/>
-          <w:highlight w:val="lightGray"/>
-          <w:lang w:val="en-US"/>
-        </w:rPr>
-        <w:t>change</w:t>
-      </w:r>
-      <w:r>
-        <w:rPr>
-          <w:sz w:val="28"/>
-          <w:szCs w:val="28"/>
-          <w:highlight w:val="lightGray"/>
-          <w:lang w:val="el-GR"/>
-        </w:rPr>
-        <w:t xml:space="preserve"> </w:t>
-      </w:r>
-      <w:r>
-        <w:rPr>
-          <w:sz w:val="28"/>
-          <w:szCs w:val="28"/>
-          <w:highlight w:val="lightGray"/>
-          <w:lang w:val="en-US"/>
-        </w:rPr>
-        <w:t>user</w:t>
-      </w:r>
-      <w:r>
-        <w:rPr>
-          <w:sz w:val="28"/>
-          <w:szCs w:val="28"/>
-          <w:highlight w:val="lightGray"/>
-          <w:lang w:val="el-GR"/>
-        </w:rPr>
-        <w:t>.</w:t>
+        <w:t>Mega Search</w:t>
       </w:r>
     </w:p>
     <w:p>
@@ -441,15 +340,159 @@
         <w:rPr>
           <w:sz w:val="28"/>
           <w:szCs w:val="28"/>
-          <w:highlight w:val="yellow"/>
-          <w:lang w:val="el-GR"/>
-        </w:rPr>
-      </w:pPr>
-      <w:r>
-        <w:rPr>
-          <w:sz w:val="28"/>
-          <w:szCs w:val="28"/>
-          <w:highlight w:val="yellow"/>
+          <w:highlight w:val="lightGray"/>
+          <w:lang w:val="en-US"/>
+        </w:rPr>
+      </w:pPr>
+      <w:r>
+        <w:rPr>
+          <w:sz w:val="28"/>
+          <w:szCs w:val="28"/>
+          <w:highlight w:val="lightGray"/>
+          <w:lang w:val="en-US"/>
+        </w:rPr>
+        <w:t>Setting</w:t>
+      </w:r>
+      <w:r>
+        <w:rPr>
+          <w:sz w:val="28"/>
+          <w:szCs w:val="28"/>
+          <w:highlight w:val="lightGray"/>
+          <w:lang w:val="en-US"/>
+        </w:rPr>
+        <w:t>s</w:t>
+      </w:r>
+    </w:p>
+    <w:p>
+      <w:pPr>
+        <w:pStyle w:val="ListParagraph"/>
+        <w:numPr>
+          <w:ilvl w:val="0"/>
+          <w:numId w:val="1"/>
+        </w:numPr>
+        <w:rPr>
+          <w:sz w:val="28"/>
+          <w:szCs w:val="28"/>
+          <w:highlight w:val="lightGray"/>
+          <w:lang w:val="el-GR"/>
+        </w:rPr>
+      </w:pPr>
+      <w:r>
+        <w:rPr>
+          <w:sz w:val="28"/>
+          <w:szCs w:val="28"/>
+          <w:highlight w:val="lightGray"/>
+          <w:lang w:val="en-US"/>
+        </w:rPr>
+        <w:t>Actions</w:t>
+      </w:r>
+    </w:p>
+    <w:p>
+      <w:pPr>
+        <w:pStyle w:val="ListParagraph"/>
+        <w:numPr>
+          <w:ilvl w:val="1"/>
+          <w:numId w:val="1"/>
+        </w:numPr>
+        <w:rPr>
+          <w:sz w:val="28"/>
+          <w:szCs w:val="28"/>
+          <w:highlight w:val="lightGray"/>
+          <w:lang w:val="el-GR"/>
+        </w:rPr>
+      </w:pPr>
+      <w:r>
+        <w:rPr>
+          <w:sz w:val="28"/>
+          <w:szCs w:val="28"/>
+          <w:highlight w:val="lightGray"/>
+          <w:lang w:val="el-GR"/>
+        </w:rPr>
+        <w:t xml:space="preserve"> </w:t>
+      </w:r>
+      <w:r>
+        <w:rPr>
+          <w:sz w:val="28"/>
+          <w:szCs w:val="28"/>
+          <w:highlight w:val="lightGray"/>
+          <w:lang w:val="en-US"/>
+        </w:rPr>
+        <w:t>(</w:t>
+      </w:r>
+      <w:r>
+        <w:rPr>
+          <w:sz w:val="28"/>
+          <w:szCs w:val="28"/>
+          <w:highlight w:val="lightGray"/>
+          <w:lang w:val="en-US"/>
+        </w:rPr>
+        <w:t>quick</w:t>
+      </w:r>
+      <w:r>
+        <w:rPr>
+          <w:sz w:val="28"/>
+          <w:szCs w:val="28"/>
+          <w:highlight w:val="lightGray"/>
+          <w:lang w:val="en-US"/>
+        </w:rPr>
+        <w:t>)</w:t>
+      </w:r>
+      <w:r>
+        <w:rPr>
+          <w:sz w:val="28"/>
+          <w:szCs w:val="28"/>
+          <w:highlight w:val="lightGray"/>
+          <w:lang w:val="el-GR"/>
+        </w:rPr>
+        <w:t xml:space="preserve"> </w:t>
+      </w:r>
+      <w:r>
+        <w:rPr>
+          <w:sz w:val="28"/>
+          <w:szCs w:val="28"/>
+          <w:highlight w:val="lightGray"/>
+          <w:lang w:val="en-US"/>
+        </w:rPr>
+        <w:t>change</w:t>
+      </w:r>
+      <w:r>
+        <w:rPr>
+          <w:sz w:val="28"/>
+          <w:szCs w:val="28"/>
+          <w:highlight w:val="lightGray"/>
+          <w:lang w:val="el-GR"/>
+        </w:rPr>
+        <w:t xml:space="preserve"> </w:t>
+      </w:r>
+      <w:r>
+        <w:rPr>
+          <w:sz w:val="28"/>
+          <w:szCs w:val="28"/>
+          <w:highlight w:val="lightGray"/>
+          <w:lang w:val="en-US"/>
+        </w:rPr>
+        <w:t>user</w:t>
+      </w:r>
+    </w:p>
+    <w:p>
+      <w:pPr>
+        <w:pStyle w:val="ListParagraph"/>
+        <w:numPr>
+          <w:ilvl w:val="1"/>
+          <w:numId w:val="1"/>
+        </w:numPr>
+        <w:rPr>
+          <w:sz w:val="28"/>
+          <w:szCs w:val="28"/>
+          <w:highlight w:val="lightGray"/>
+          <w:lang w:val="el-GR"/>
+        </w:rPr>
+      </w:pPr>
+      <w:r>
+        <w:rPr>
+          <w:sz w:val="28"/>
+          <w:szCs w:val="28"/>
+          <w:highlight w:val="lightGray"/>
           <w:lang w:val="en-US"/>
         </w:rPr>
         <w:t>Logout Button</w:t>
@@ -506,7 +549,7 @@
           <w:sz w:val="28"/>
           <w:szCs w:val="28"/>
           <w:highlight w:val="yellow"/>
-          <w:lang w:val="en-US"/>
+          <w:lang w:val="el-GR"/>
         </w:rPr>
       </w:pPr>
       <w:r>
@@ -514,9 +557,18 @@
           <w:sz w:val="28"/>
           <w:szCs w:val="28"/>
           <w:highlight w:val="yellow"/>
-          <w:lang w:val="el-GR"/>
-        </w:rPr>
-        <w:t>Να ανοιγοκλείνει</w:t>
+          <w:lang w:val="en-US"/>
+        </w:rPr>
+        <w:t>User Avatar</w:t>
+      </w:r>
+      <w:r>
+        <w:rPr>
+          <w:sz w:val="28"/>
+          <w:szCs w:val="28"/>
+          <w:highlight w:val="yellow"/>
+          <w:lang w:val="en-US"/>
+        </w:rPr>
+        <w:t xml:space="preserve"> </w:t>
       </w:r>
     </w:p>
     <w:p>
@@ -529,6 +581,75 @@
         <w:rPr>
           <w:sz w:val="28"/>
           <w:szCs w:val="28"/>
+          <w:highlight w:val="green"/>
+          <w:lang w:val="el-GR"/>
+        </w:rPr>
+      </w:pPr>
+      <w:r>
+        <w:rPr>
+          <w:sz w:val="28"/>
+          <w:szCs w:val="28"/>
+          <w:highlight w:val="green"/>
+          <w:lang w:val="el-GR"/>
+        </w:rPr>
+        <w:t>Να ανοιγοκλείνει</w:t>
+      </w:r>
+      <w:r>
+        <w:rPr>
+          <w:sz w:val="28"/>
+          <w:szCs w:val="28"/>
+          <w:highlight w:val="green"/>
+          <w:lang w:val="el-GR"/>
+        </w:rPr>
+        <w:t xml:space="preserve"> (</w:t>
+      </w:r>
+      <w:r>
+        <w:rPr>
+          <w:sz w:val="28"/>
+          <w:szCs w:val="28"/>
+          <w:highlight w:val="green"/>
+          <w:lang w:val="en-US"/>
+        </w:rPr>
+        <w:t>by</w:t>
+      </w:r>
+      <w:r>
+        <w:rPr>
+          <w:sz w:val="28"/>
+          <w:szCs w:val="28"/>
+          <w:highlight w:val="green"/>
+          <w:lang w:val="el-GR"/>
+        </w:rPr>
+        <w:t xml:space="preserve"> </w:t>
+      </w:r>
+      <w:r>
+        <w:rPr>
+          <w:sz w:val="28"/>
+          <w:szCs w:val="28"/>
+          <w:highlight w:val="green"/>
+          <w:lang w:val="en-US"/>
+        </w:rPr>
+        <w:t>default</w:t>
+      </w:r>
+      <w:r>
+        <w:rPr>
+          <w:sz w:val="28"/>
+          <w:szCs w:val="28"/>
+          <w:highlight w:val="green"/>
+          <w:lang w:val="el-GR"/>
+        </w:rPr>
+        <w:t xml:space="preserve"> ανοιχτό)</w:t>
+      </w:r>
+    </w:p>
+    <w:p>
+      <w:pPr>
+        <w:pStyle w:val="ListParagraph"/>
+        <w:numPr>
+          <w:ilvl w:val="0"/>
+          <w:numId w:val="2"/>
+        </w:numPr>
+        <w:rPr>
+          <w:sz w:val="28"/>
+          <w:szCs w:val="28"/>
           <w:highlight w:val="yellow"/>
           <w:lang w:val="el-GR"/>
         </w:rPr>
@@ -814,7 +935,6 @@
           <w:bCs/>
           <w:lang w:val="en-US"/>
         </w:rPr>
-        <w:lastRenderedPageBreak/>
         <w:t>Dashboard</w:t>
       </w:r>
     </w:p>
@@ -1668,22 +1788,82 @@
           <w:lang w:val="en-US"/>
         </w:rPr>
       </w:pPr>
-    </w:p>
-    <w:p>
-      <w:pPr>
-        <w:rPr>
-          <w:sz w:val="28"/>
-          <w:szCs w:val="28"/>
-          <w:lang w:val="en-US"/>
-        </w:rPr>
-      </w:pPr>
-    </w:p>
-    <w:p>
-      <w:pPr>
-        <w:rPr>
-          <w:sz w:val="28"/>
-          <w:szCs w:val="28"/>
-          <w:lang w:val="en-US"/>
+      <w:r>
+        <w:rPr>
+          <w:sz w:val="28"/>
+          <w:szCs w:val="28"/>
+          <w:lang w:val="en-US"/>
+        </w:rPr>
+        <w:t xml:space="preserve">Grid </w:t>
+      </w:r>
+    </w:p>
+    <w:p>
+      <w:pPr>
+        <w:rPr>
+          <w:sz w:val="28"/>
+          <w:szCs w:val="28"/>
+          <w:lang w:val="en-US"/>
+        </w:rPr>
+      </w:pPr>
+      <w:r>
+        <w:rPr>
+          <w:sz w:val="28"/>
+          <w:szCs w:val="28"/>
+          <w:lang w:val="en-US"/>
+        </w:rPr>
+        <w:t>Show Page</w:t>
+      </w:r>
+    </w:p>
+    <w:p>
+      <w:pPr>
+        <w:rPr>
+          <w:sz w:val="28"/>
+          <w:szCs w:val="28"/>
+          <w:lang w:val="en-US"/>
+        </w:rPr>
+      </w:pPr>
+      <w:r>
+        <w:rPr>
+          <w:sz w:val="28"/>
+          <w:szCs w:val="28"/>
+          <w:lang w:val="en-US"/>
+        </w:rPr>
+        <w:t>Edit Page</w:t>
+      </w:r>
+    </w:p>
+    <w:p>
+      <w:pPr>
+        <w:rPr>
+          <w:sz w:val="28"/>
+          <w:szCs w:val="28"/>
+          <w:lang w:val="el-GR"/>
+        </w:rPr>
+      </w:pPr>
+    </w:p>
+    <w:p>
+      <w:pPr>
+        <w:rPr>
+          <w:sz w:val="28"/>
+          <w:szCs w:val="28"/>
+          <w:lang w:val="el-GR"/>
+        </w:rPr>
+      </w:pPr>
+    </w:p>
+    <w:p>
+      <w:pPr>
+        <w:rPr>
+          <w:sz w:val="28"/>
+          <w:szCs w:val="28"/>
+          <w:lang w:val="el-GR"/>
+        </w:rPr>
+      </w:pPr>
+    </w:p>
+    <w:p>
+      <w:pPr>
+        <w:rPr>
+          <w:sz w:val="28"/>
+          <w:szCs w:val="28"/>
+          <w:lang w:val="el-GR"/>
         </w:rPr>
       </w:pPr>
     </w:p>
@@ -1694,7 +1874,7 @@
           <w:bCs/>
           <w:sz w:val="28"/>
           <w:szCs w:val="28"/>
-          <w:lang w:val="en-US"/>
+          <w:lang w:val="el-GR"/>
         </w:rPr>
       </w:pPr>
       <w:r>
@@ -1705,17 +1885,60 @@
           <w:szCs w:val="28"/>
           <w:lang w:val="en-US"/>
         </w:rPr>
-        <w:t xml:space="preserve">Documents </w:t>
-      </w:r>
-    </w:p>
-    <w:p>
-      <w:pPr>
-        <w:rPr>
-          <w:sz w:val="28"/>
-          <w:szCs w:val="28"/>
-          <w:lang w:val="en-US"/>
-        </w:rPr>
-      </w:pPr>
+        <w:lastRenderedPageBreak/>
+        <w:t>Documents</w:t>
+      </w:r>
+    </w:p>
+    <w:p>
+      <w:pPr>
+        <w:rPr>
+          <w:sz w:val="28"/>
+          <w:szCs w:val="28"/>
+          <w:lang w:val="en-US"/>
+        </w:rPr>
+      </w:pPr>
+      <w:r>
+        <w:rPr>
+          <w:sz w:val="28"/>
+          <w:szCs w:val="28"/>
+          <w:lang w:val="en-US"/>
+        </w:rPr>
+        <w:t xml:space="preserve">Grid </w:t>
+      </w:r>
+    </w:p>
+    <w:p>
+      <w:pPr>
+        <w:rPr>
+          <w:sz w:val="28"/>
+          <w:szCs w:val="28"/>
+          <w:lang w:val="en-US"/>
+        </w:rPr>
+      </w:pPr>
+      <w:r>
+        <w:rPr>
+          <w:sz w:val="28"/>
+          <w:szCs w:val="28"/>
+          <w:lang w:val="en-US"/>
+        </w:rPr>
+        <w:t>Show Page</w:t>
+      </w:r>
+    </w:p>
+    <w:p>
+      <w:pPr>
+        <w:rPr>
+          <w:sz w:val="28"/>
+          <w:szCs w:val="28"/>
+          <w:lang w:val="en-US"/>
+        </w:rPr>
+      </w:pPr>
+      <w:r>
+        <w:rPr>
+          <w:sz w:val="28"/>
+          <w:szCs w:val="28"/>
+          <w:lang w:val="en-US"/>
+        </w:rPr>
+        <w:t>Edit Page</w:t>
+      </w:r>
     </w:p>
     <w:p>
       <w:pPr>
@@ -1735,8 +1958,49 @@
           <w:szCs w:val="28"/>
           <w:lang w:val="en-US"/>
         </w:rPr>
+        <w:t xml:space="preserve"> </w:t>
+      </w:r>
+    </w:p>
+    <w:p>
+      <w:pPr>
+        <w:rPr>
+          <w:sz w:val="28"/>
+          <w:szCs w:val="28"/>
+          <w:lang w:val="en-US"/>
+        </w:rPr>
+      </w:pPr>
+    </w:p>
+    <w:p>
+      <w:pPr>
+        <w:rPr>
+          <w:b/>
+          <w:bCs/>
+          <w:sz w:val="28"/>
+          <w:szCs w:val="28"/>
+          <w:lang w:val="el-GR"/>
+        </w:rPr>
+      </w:pPr>
+      <w:r>
+        <w:rPr>
+          <w:b/>
+          <w:bCs/>
+          <w:sz w:val="28"/>
+          <w:szCs w:val="28"/>
+          <w:lang w:val="en-US"/>
+        </w:rPr>
         <w:t>Users</w:t>
       </w:r>
+    </w:p>
+    <w:p>
+      <w:pPr>
+        <w:rPr>
+          <w:b/>
+          <w:bCs/>
+          <w:sz w:val="28"/>
+          <w:szCs w:val="28"/>
+          <w:lang w:val="el-GR"/>
+        </w:rPr>
+      </w:pPr>
     </w:p>
     <w:sectPr>
       <w:pgSz w:w="11906" w:h="16838"/>
@@ -1753,7 +2017,7 @@
   <w:abstractNum w:abstractNumId="0" w15:restartNumberingAfterBreak="0">
     <w:nsid w:val="6BEC05E3"/>
     <w:multiLevelType w:val="hybridMultilevel"/>
-    <w:tmpl w:val="FAF88544"/>
+    <w:tmpl w:val="4C0CD18E"/>
     <w:lvl w:ilvl="0" w:tplc="20000003">
       <w:start w:val="1"/>
       <w:numFmt w:val="bullet"/>
@@ -1766,16 +2030,16 @@
         <w:rFonts w:ascii="Courier New" w:hAnsi="Courier New" w:cs="Courier New" w:hint="default"/>
       </w:rPr>
     </w:lvl>
-    <w:lvl w:ilvl="1" w:tplc="10000003" w:tentative="1">
+    <w:lvl w:ilvl="1" w:tplc="20000005">
       <w:start w:val="1"/>
       <w:numFmt w:val="bullet"/>
-      <w:lvlText w:val="o"/>
+      <w:lvlText w:val=""/>
       <w:lvlJc w:val="left"/>
       <w:pPr>
         <w:ind w:left="1440" w:hanging="360"/>
       </w:pPr>
       <w:rPr>
-        <w:rFonts w:ascii="Courier New" w:hAnsi="Courier New" w:cs="Courier New" w:hint="default"/>
+        <w:rFonts w:ascii="Wingdings" w:hAnsi="Wingdings" w:hint="default"/>
       </w:rPr>
     </w:lvl>
     <w:lvl w:ilvl="2" w:tplc="10000005" w:tentative="1">

</xml_diff>